<commit_message>
Updated on Tue Mar 19 17:01:27 EDT 2019
</commit_message>
<xml_diff>
--- a/reports/01_LitRevFut.docx
+++ b/reports/01_LitRevFut.docx
@@ -45,7 +45,7 @@
         <w:pStyle w:val="Date"/>
       </w:pPr>
       <w:r>
-        <w:t xml:space="preserve">2019-03-18</w:t>
+        <w:t xml:space="preserve">2019-03-19</w:t>
       </w:r>
     </w:p>
     <w:sdt>
@@ -99,14 +99,138 @@
       <w:pPr>
         <w:pStyle w:val="Heading1"/>
       </w:pPr>
-      <w:bookmarkStart w:id="21" w:name="problems"/>
-      <w:r>
-        <w:t xml:space="preserve">PROBLEMs</w:t>
+      <w:bookmarkStart w:id="21" w:name="overarching-idea"/>
+      <w:r>
+        <w:t xml:space="preserve">OVERARCHING IDEA</w:t>
       </w:r>
       <w:bookmarkEnd w:id="21"/>
     </w:p>
     <w:p>
       <w:pPr>
+        <w:pStyle w:val="FirstParagraph"/>
+      </w:pPr>
+      <w:r>
+        <w:t xml:space="preserve">The Economist says</w:t>
+      </w:r>
+      <w:r>
+        <w:t xml:space="preserve"> </w:t>
+      </w:r>
+      <w:r>
+        <w:rPr>
+          <w:i/>
+        </w:rPr>
+        <w:t xml:space="preserve">“</w:t>
+      </w:r>
+      <w:r>
+        <w:rPr>
+          <w:i/>
+        </w:rPr>
+        <w:t xml:space="preserve">The fundamental problems, however, are neither the resource itself, since water is likely to remain abundant enough even for a more populous Earth, nor technical.</w:t>
+      </w:r>
+      <w:r>
+        <w:rPr>
+          <w:i/>
+        </w:rPr>
+        <w:t xml:space="preserve"> </w:t>
+      </w:r>
+      <w:r>
+        <w:rPr>
+          <w:b/>
+          <w:i/>
+        </w:rPr>
+        <w:t xml:space="preserve">They are managerial</w:t>
+      </w:r>
+      <w:r>
+        <w:rPr>
+          <w:i/>
+        </w:rPr>
+        <w:t xml:space="preserve">, or, more precisely, how to withstand economic, cultural and political pres- sures to mismanage water.</w:t>
+      </w:r>
+      <w:r>
+        <w:rPr>
+          <w:i/>
+        </w:rPr>
+        <w:t xml:space="preserve">”</w:t>
+      </w:r>
+      <w:r>
+        <w:t xml:space="preserve"> </w:t>
+      </w:r>
+      <w:r>
+        <w:t xml:space="preserve">(See Economist 2019, 1)</w:t>
+      </w:r>
+    </w:p>
+    <w:p>
+      <w:pPr>
+        <w:pStyle w:val="BodyText"/>
+      </w:pPr>
+      <w:r>
+        <w:t xml:space="preserve">In general only what gets measured can be managed, so we can see recent technological advances and the emerging new approaches as a way to</w:t>
+      </w:r>
+      <w:r>
+        <w:t xml:space="preserve"> </w:t>
+      </w:r>
+      <w:r>
+        <w:t xml:space="preserve">“</w:t>
+      </w:r>
+      <w:r>
+        <w:t xml:space="preserve">SEE MORE</w:t>
+      </w:r>
+      <w:r>
+        <w:t xml:space="preserve">”</w:t>
+      </w:r>
+      <w:r>
+        <w:t xml:space="preserve"> </w:t>
+      </w:r>
+      <w:r>
+        <w:t xml:space="preserve">and therefore (possibly)</w:t>
+      </w:r>
+      <w:r>
+        <w:t xml:space="preserve"> </w:t>
+      </w:r>
+      <w:r>
+        <w:t xml:space="preserve">“</w:t>
+      </w:r>
+      <w:r>
+        <w:t xml:space="preserve">DO BETTER</w:t>
+      </w:r>
+      <w:r>
+        <w:t xml:space="preserve">”</w:t>
+      </w:r>
+      <w:r>
+        <w:t xml:space="preserve">. This can be argued at many different levels:</w:t>
+      </w:r>
+    </w:p>
+    <w:p>
+      <w:pPr>
+        <w:pStyle w:val="SourceCode"/>
+      </w:pPr>
+      <w:r>
+        <w:rPr>
+          <w:rStyle w:val="VerbatimChar"/>
+        </w:rPr>
+        <w:t xml:space="preserve">    + See "more" of where 'fresh/raw'  water comes from </w:t>
+      </w:r>
+      <w:r>
+        <w:br w:type="textWrapping"/>
+      </w:r>
+      <w:r>
+        <w:rPr>
+          <w:rStyle w:val="VerbatimChar"/>
+        </w:rPr>
+        <w:t xml:space="preserve">    + See "more" of where water gets wasted at the community levels / along the distribution network</w:t>
+      </w:r>
+      <w:r>
+        <w:br w:type="textWrapping"/>
+      </w:r>
+      <w:r>
+        <w:rPr>
+          <w:rStyle w:val="VerbatimChar"/>
+        </w:rPr>
+        <w:t xml:space="preserve">    + See "more" of our own individual footprint</w:t>
+      </w:r>
+    </w:p>
+    <w:p>
+      <w:pPr>
         <w:pStyle w:val="Heading2"/>
       </w:pPr>
       <w:bookmarkStart w:id="22" w:name="hard-to-see-where-water-comes-from-wrm-perspective"/>
@@ -135,16 +259,7 @@
     </w:p>
     <w:p>
       <w:pPr>
-        <w:pStyle w:val="Heading2"/>
-      </w:pPr>
-      <w:bookmarkStart w:id="23" w:name="hard-to-know-what-consumes-more-water-consumer-perspective"/>
-      <w:r>
-        <w:t xml:space="preserve">Hard to know what consumes more water (consumer perspective)</w:t>
-      </w:r>
-      <w:bookmarkEnd w:id="23"/>
-    </w:p>
-    <w:p>
-      <w:pPr>
+        <w:pStyle w:val="Compact"/>
         <w:numPr>
           <w:numId w:val="1002"/>
           <w:ilvl w:val="0"/>
@@ -162,10 +277,72 @@
     </w:p>
     <w:p>
       <w:pPr>
+        <w:pStyle w:val="FirstParagraph"/>
+      </w:pPr>
+      <w:r>
+        <w:t xml:space="preserve">–&gt; RS for Groundwater / Water footprint</w:t>
+      </w:r>
+    </w:p>
+    <w:p>
+      <w:pPr>
+        <w:pStyle w:val="Compact"/>
         <w:numPr>
-          <w:numId w:val="1002"/>
+          <w:numId w:val="1003"/>
           <w:ilvl w:val="0"/>
         </w:numPr>
+      </w:pPr>
+      <w:r>
+        <w:t xml:space="preserve">Reuse (everyone drinks reused …. )</w:t>
+      </w:r>
+      <w:r>
+        <w:t xml:space="preserve"> </w:t>
+      </w:r>
+      <w:r>
+        <w:t xml:space="preserve">–&gt; Singapore (NEwwater) but also Namibia Widhoek (1/4 of water is reused ??? )</w:t>
+      </w:r>
+      <w:r>
+        <w:br w:type="textWrapping"/>
+      </w:r>
+      <w:hyperlink r:id="rId23">
+        <w:r>
+          <w:rPr>
+            <w:rStyle w:val="Hyperlink"/>
+          </w:rPr>
+          <w:t xml:space="preserve">https://qz.com/is/what-happens-next-2/1438726/future-of-water/</w:t>
+        </w:r>
+      </w:hyperlink>
+    </w:p>
+    <w:p>
+      <w:pPr>
+        <w:pStyle w:val="Heading2"/>
+      </w:pPr>
+      <w:bookmarkStart w:id="24" w:name="hard-to-see-where-water-gets-lost-along-the-distribution-network"/>
+      <w:r>
+        <w:t xml:space="preserve">Hard to</w:t>
+      </w:r>
+      <w:r>
+        <w:t xml:space="preserve"> </w:t>
+      </w:r>
+      <w:r>
+        <w:t xml:space="preserve">“</w:t>
+      </w:r>
+      <w:r>
+        <w:t xml:space="preserve">see</w:t>
+      </w:r>
+      <w:r>
+        <w:t xml:space="preserve">”</w:t>
+      </w:r>
+      <w:r>
+        <w:t xml:space="preserve"> </w:t>
+      </w:r>
+      <w:r>
+        <w:t xml:space="preserve">where water gets lost (along the distribution network)</w:t>
+      </w:r>
+      <w:bookmarkEnd w:id="24"/>
+    </w:p>
+    <w:p>
+      <w:pPr>
+        <w:pStyle w:val="FirstParagraph"/>
       </w:pPr>
       <w:r>
         <w:t xml:space="preserve">In our</w:t>
@@ -185,10 +362,27 @@
     </w:p>
     <w:p>
       <w:pPr>
-        <w:numPr>
-          <w:numId w:val="1002"/>
-          <w:ilvl w:val="0"/>
-        </w:numPr>
+        <w:pStyle w:val="Heading3"/>
+      </w:pPr>
+      <w:bookmarkStart w:id="25" w:name="adjacent-issue-inadequate-price-regulation-suppliers-discourage-saving"/>
+      <w:r>
+        <w:t xml:space="preserve">Adjacent issue: inadequate price (regulation + suppliers’) discourage saving</w:t>
+      </w:r>
+      <w:bookmarkEnd w:id="25"/>
+    </w:p>
+    <w:p>
+      <w:pPr>
+        <w:pStyle w:val="Heading2"/>
+      </w:pPr>
+      <w:bookmarkStart w:id="26" w:name="hard-to-know-what-consumes-more-water-consumer-perspective"/>
+      <w:r>
+        <w:t xml:space="preserve">Hard to know what consumes more water (consumer perspective)</w:t>
+      </w:r>
+      <w:bookmarkEnd w:id="26"/>
+    </w:p>
+    <w:p>
+      <w:pPr>
+        <w:pStyle w:val="FirstParagraph"/>
       </w:pPr>
       <w:r>
         <w:t xml:space="preserve">there is a</w:t>
@@ -244,7 +438,7 @@
     </w:p>
     <w:p>
       <w:pPr>
-        <w:pStyle w:val="FirstParagraph"/>
+        <w:pStyle w:val="BodyText"/>
       </w:pPr>
       <w:r>
         <w:rPr>
@@ -291,7 +485,7 @@
                     </pic:cNvPicPr>
                   </pic:nvPicPr>
                   <pic:blipFill>
-                    <a:blip r:embed="rId24"/>
+                    <a:blip r:embed="rId27"/>
                     <a:stretch>
                       <a:fillRect/>
                     </a:stretch>
@@ -333,7 +527,7 @@
                     </pic:cNvPicPr>
                   </pic:nvPicPr>
                   <pic:blipFill>
-                    <a:blip r:embed="rId25"/>
+                    <a:blip r:embed="rId28"/>
                     <a:stretch>
                       <a:fillRect/>
                     </a:stretch>
@@ -378,7 +572,7 @@
                     </pic:cNvPicPr>
                   </pic:nvPicPr>
                   <pic:blipFill>
-                    <a:blip r:embed="rId26"/>
+                    <a:blip r:embed="rId29"/>
                     <a:stretch>
                       <a:fillRect/>
                     </a:stretch>
@@ -420,7 +614,7 @@
                     </pic:cNvPicPr>
                   </pic:nvPicPr>
                   <pic:blipFill>
-                    <a:blip r:embed="rId27"/>
+                    <a:blip r:embed="rId30"/>
                     <a:stretch>
                       <a:fillRect/>
                     </a:stretch>
@@ -457,99 +651,66 @@
     </w:p>
     <w:p>
       <w:pPr>
-        <w:pStyle w:val="Heading2"/>
-      </w:pPr>
-      <w:bookmarkStart w:id="28" w:name="hard-to-price-adequately-regulation-suppliers"/>
-      <w:r>
-        <w:t xml:space="preserve">Hard to price adequately (regulation + suppliers’)</w:t>
-      </w:r>
-      <w:bookmarkEnd w:id="28"/>
-    </w:p>
-    <w:p>
-      <w:pPr>
         <w:pStyle w:val="Heading1"/>
       </w:pPr>
-      <w:bookmarkStart w:id="29" w:name="innovative-solutions"/>
+      <w:bookmarkStart w:id="31" w:name="innovative-solutions"/>
       <w:r>
         <w:t xml:space="preserve">(Innovative) SOLUTIONs</w:t>
-      </w:r>
-      <w:bookmarkEnd w:id="29"/>
-    </w:p>
-    <w:p>
-      <w:pPr>
-        <w:pStyle w:val="Heading2"/>
-      </w:pPr>
-      <w:bookmarkStart w:id="30" w:name="hard-to-see-wrm-perspective-rs-for-groundwater-water-footprint"/>
-      <w:r>
-        <w:t xml:space="preserve">Hard to</w:t>
-      </w:r>
-      <w:r>
-        <w:t xml:space="preserve"> </w:t>
-      </w:r>
-      <w:r>
-        <w:t xml:space="preserve">“</w:t>
-      </w:r>
-      <w:r>
-        <w:t xml:space="preserve">see</w:t>
-      </w:r>
-      <w:r>
-        <w:t xml:space="preserve">”</w:t>
-      </w:r>
-      <w:r>
-        <w:t xml:space="preserve"> </w:t>
-      </w:r>
-      <w:r>
-        <w:t xml:space="preserve">(WRM perspective) –&gt; RS for Groundwater / Water footprint</w:t>
-      </w:r>
-      <w:bookmarkEnd w:id="30"/>
-    </w:p>
-    <w:p>
-      <w:pPr>
-        <w:pStyle w:val="Heading4"/>
-      </w:pPr>
-      <w:bookmarkStart w:id="31" w:name="take-it-from-new-places"/>
-      <w:r>
-        <w:t xml:space="preserve">Take it from new places</w:t>
       </w:r>
       <w:bookmarkEnd w:id="31"/>
     </w:p>
     <w:p>
       <w:pPr>
-        <w:pStyle w:val="Compact"/>
-        <w:numPr>
-          <w:numId w:val="1003"/>
-          <w:ilvl w:val="0"/>
-        </w:numPr>
-      </w:pPr>
-      <w:r>
-        <w:t xml:space="preserve">Singapore (NEwwater) but also Namibia Widhoek (1/4 of water is reused ??? )</w:t>
-      </w:r>
-      <w:r>
-        <w:br w:type="textWrapping"/>
-      </w:r>
-      <w:hyperlink r:id="rId32">
-        <w:r>
-          <w:rPr>
-            <w:rStyle w:val="Hyperlink"/>
-          </w:rPr>
-          <w:t xml:space="preserve">https://qz.com/is/what-happens-next-2/1438726/future-of-water/</w:t>
-        </w:r>
-      </w:hyperlink>
+        <w:pStyle w:val="Heading2"/>
+      </w:pPr>
+      <w:bookmarkStart w:id="32" w:name="hard-to-see-wrm-perspective"/>
+      <w:r>
+        <w:t xml:space="preserve">Hard to</w:t>
+      </w:r>
+      <w:r>
+        <w:t xml:space="preserve"> </w:t>
+      </w:r>
+      <w:r>
+        <w:t xml:space="preserve">“</w:t>
+      </w:r>
+      <w:r>
+        <w:t xml:space="preserve">see</w:t>
+      </w:r>
+      <w:r>
+        <w:t xml:space="preserve">”</w:t>
+      </w:r>
+      <w:r>
+        <w:t xml:space="preserve"> </w:t>
+      </w:r>
+      <w:r>
+        <w:t xml:space="preserve">(WRM perspective)</w:t>
+      </w:r>
+      <w:bookmarkEnd w:id="32"/>
     </w:p>
     <w:p>
       <w:pPr>
-        <w:pStyle w:val="Heading2"/>
-      </w:pPr>
-      <w:bookmarkStart w:id="33" w:name="hard-to-price-adequately-regulation-suppliers-local-answer-china-sponge-cities"/>
-      <w:r>
-        <w:t xml:space="preserve">Hard to price adequately (regulation + suppliers’) –&gt; Local answer? (China sponge cities? )</w:t>
+        <w:pStyle w:val="Heading4"/>
+      </w:pPr>
+      <w:bookmarkStart w:id="33" w:name="take-it-from-new-places"/>
+      <w:r>
+        <w:t xml:space="preserve">Take it from new places</w:t>
       </w:r>
       <w:bookmarkEnd w:id="33"/>
     </w:p>
     <w:p>
       <w:pPr>
+        <w:pStyle w:val="Heading2"/>
+      </w:pPr>
+      <w:bookmarkStart w:id="34" w:name="hard-to-price-adequately-regulation-suppliers-local-answer-china-sponge-cities"/>
+      <w:r>
+        <w:t xml:space="preserve">Hard to price adequately (regulation + suppliers’) –&gt; Local answer? (China sponge cities? )</w:t>
+      </w:r>
+      <w:bookmarkEnd w:id="34"/>
+    </w:p>
+    <w:p>
+      <w:pPr>
         <w:numPr>
-          <w:numId w:val="1004"/>
+          <w:numId w:val="1005"/>
           <w:ilvl w:val="0"/>
         </w:numPr>
       </w:pPr>
@@ -588,7 +749,7 @@
       <w:pPr>
         <w:pStyle w:val="Compact"/>
         <w:numPr>
-          <w:numId w:val="1004"/>
+          <w:numId w:val="1005"/>
           <w:ilvl w:val="0"/>
         </w:numPr>
       </w:pPr>
@@ -600,7 +761,7 @@
       <w:pPr>
         <w:pStyle w:val="Compact"/>
         <w:numPr>
-          <w:numId w:val="1004"/>
+          <w:numId w:val="1005"/>
           <w:ilvl w:val="0"/>
         </w:numPr>
       </w:pPr>
@@ -611,7 +772,7 @@
     <w:p>
       <w:pPr>
         <w:numPr>
-          <w:numId w:val="1004"/>
+          <w:numId w:val="1005"/>
           <w:ilvl w:val="0"/>
         </w:numPr>
       </w:pPr>
@@ -623,44 +784,54 @@
       <w:pPr>
         <w:pStyle w:val="Heading2"/>
       </w:pPr>
-      <w:bookmarkStart w:id="34" w:name="inform-the-consumers-consumer-perspective-sarni-etc."/>
+      <w:bookmarkStart w:id="35" w:name="inform-the-consumers-consumer-perspective-sarni-etc."/>
       <w:r>
         <w:t xml:space="preserve">Inform the consumers (consumer perspective) –&gt; Sarni etc.</w:t>
       </w:r>
-      <w:bookmarkEnd w:id="34"/>
+      <w:bookmarkEnd w:id="35"/>
     </w:p>
     <w:p>
       <w:pPr>
         <w:pStyle w:val="Heading1"/>
       </w:pPr>
-      <w:bookmarkStart w:id="35" w:name="bibliography"/>
+      <w:bookmarkStart w:id="36" w:name="bibliography"/>
       <w:r>
         <w:t xml:space="preserve">BIBLIOGRAPHY</w:t>
       </w:r>
-      <w:bookmarkEnd w:id="35"/>
+      <w:bookmarkEnd w:id="36"/>
     </w:p>
-    <w:bookmarkStart w:id="41" w:name="refs"/>
-    <w:bookmarkStart w:id="36" w:name="ref-gleick_we_2018"/>
+    <w:bookmarkStart w:id="43" w:name="refs"/>
+    <w:bookmarkStart w:id="37" w:name="ref-economist_thirsty_2019"/>
     <w:p>
       <w:pPr>
         <w:pStyle w:val="Bibliography"/>
       </w:pPr>
       <w:r>
-        <w:t xml:space="preserve">Gleick, Peter. 2018. “We Have Enough WaterWe Just Waste Too Much of It,” November.</w:t>
-      </w:r>
-    </w:p>
-    <w:bookmarkEnd w:id="36"/>
-    <w:bookmarkStart w:id="37" w:name="ref-hoekstra_water_2017"/>
-    <w:p>
-      <w:pPr>
-        <w:pStyle w:val="Bibliography"/>
-      </w:pPr>
-      <w:r>
-        <w:t xml:space="preserve">Hoekstra, Arjen, and Michiel van Heek. 2017. “Water Footprint Network: Product Gallery.” /en/resources/interactive-tools/product-gallery/.</w:t>
+        <w:t xml:space="preserve">Economist. 2019. “Thirsty Planet - Special Report on Water.”</w:t>
       </w:r>
     </w:p>
     <w:bookmarkEnd w:id="37"/>
-    <w:bookmarkStart w:id="38" w:name="ref-thakar_your_2018"/>
+    <w:bookmarkStart w:id="38" w:name="ref-gleick_we_2018"/>
+    <w:p>
+      <w:pPr>
+        <w:pStyle w:val="Bibliography"/>
+      </w:pPr>
+      <w:r>
+        <w:t xml:space="preserve">Gleick, Peter. 2018. “We Have Enough WaterWe Just Waste Too Much of It,” November.</w:t>
+      </w:r>
+    </w:p>
+    <w:bookmarkEnd w:id="38"/>
+    <w:bookmarkStart w:id="39" w:name="ref-hoekstra_water_2017"/>
+    <w:p>
+      <w:pPr>
+        <w:pStyle w:val="Bibliography"/>
+      </w:pPr>
+      <w:r>
+        <w:t xml:space="preserve">Hoekstra, Arjen, and Michiel van Heek. 2017. “Water Footprint Network: Product Gallery.” /en/resources/interactive-tools/product-gallery/.</w:t>
+      </w:r>
+    </w:p>
+    <w:bookmarkEnd w:id="39"/>
+    <w:bookmarkStart w:id="40" w:name="ref-thakar_your_2018"/>
     <w:p>
       <w:pPr>
         <w:pStyle w:val="Bibliography"/>
@@ -681,8 +852,8 @@
         <w:t xml:space="preserve">, November.</w:t>
       </w:r>
     </w:p>
-    <w:bookmarkEnd w:id="38"/>
-    <w:bookmarkStart w:id="40" w:name="ref-zagatti_trip_2018"/>
+    <w:bookmarkEnd w:id="40"/>
+    <w:bookmarkStart w:id="42" w:name="ref-zagatti_trip_2018"/>
     <w:p>
       <w:pPr>
         <w:pStyle w:val="Bibliography"/>
@@ -708,7 +879,7 @@
       <w:r>
         <w:t xml:space="preserve"> </w:t>
       </w:r>
-      <w:hyperlink r:id="rId39">
+      <w:hyperlink r:id="rId41">
         <w:r>
           <w:rPr>
             <w:rStyle w:val="Hyperlink"/>
@@ -720,8 +891,8 @@
         <w:t xml:space="preserve">.</w:t>
       </w:r>
     </w:p>
-    <w:bookmarkEnd w:id="40"/>
-    <w:bookmarkEnd w:id="41"/>
+    <w:bookmarkEnd w:id="42"/>
+    <w:bookmarkEnd w:id="43"/>
     <w:sectPr>
       <w:headerReference w:type="even" r:id="rId9"/>
       <w:headerReference w:type="default" r:id="rId11"/>
@@ -1301,7 +1472,7 @@
     </w:lvl>
   </w:abstractNum>
   <w:abstractNum w:abstractNumId="990">
-    <w:nsid w:val="7db80fc5"/>
+    <w:nsid w:val="7ce71337"/>
     <w:multiLevelType w:val="multilevel"/>
     <w:lvl w:ilvl="0">
       <w:numFmt w:val="bullet"/>
@@ -1404,7 +1575,7 @@
     </w:lvl>
   </w:abstractNum>
   <w:abstractNum w:abstractNumId="991">
-    <w:nsid w:val="e915eb49"/>
+    <w:nsid w:val="e844eebc"/>
     <w:multiLevelType w:val="multilevel"/>
     <w:lvl w:ilvl="0">
       <w:numFmt w:val="bullet"/>
@@ -1507,7 +1678,7 @@
     </w:lvl>
   </w:abstractNum>
   <w:abstractNum w:abstractNumId="99421">
-    <w:nsid w:val="ae08f366"/>
+    <w:nsid w:val="2d37d9f5"/>
     <w:multiLevelType w:val="multilevel"/>
     <w:lvl w:ilvl="0">
       <w:start w:val="1"/>
@@ -1607,6 +1778,118 @@
     </w:lvl>
     <w:lvl w:ilvl="8">
       <w:start w:val="1"/>
+      <w:numFmt w:val="decimal"/>
+      <w:lvlText w:val="%9)"/>
+      <w:lvlJc w:val="left"/>
+      <w:pPr>
+        <w:tabs>
+          <w:tab w:val="num" w:pos="5760"/>
+        </w:tabs>
+        <w:ind w:left="6240" w:hanging="480"/>
+      </w:pPr>
+    </w:lvl>
+  </w:abstractNum>
+  <w:abstractNum w:abstractNumId="99422">
+    <w:nsid w:val="f4f3d0f7"/>
+    <w:multiLevelType w:val="multilevel"/>
+    <w:lvl w:ilvl="0">
+      <w:start w:val="2"/>
+      <w:numFmt w:val="decimal"/>
+      <w:lvlText w:val="%1)"/>
+      <w:lvlJc w:val="left"/>
+      <w:pPr>
+        <w:tabs>
+          <w:tab w:val="num" w:pos="0"/>
+        </w:tabs>
+        <w:ind w:left="480" w:hanging="480"/>
+      </w:pPr>
+    </w:lvl>
+    <w:lvl w:ilvl="1">
+      <w:start w:val="2"/>
+      <w:numFmt w:val="decimal"/>
+      <w:lvlText w:val="%2)"/>
+      <w:lvlJc w:val="left"/>
+      <w:pPr>
+        <w:tabs>
+          <w:tab w:val="num" w:pos="720"/>
+        </w:tabs>
+        <w:ind w:left="1200" w:hanging="480"/>
+      </w:pPr>
+    </w:lvl>
+    <w:lvl w:ilvl="2">
+      <w:start w:val="2"/>
+      <w:numFmt w:val="decimal"/>
+      <w:lvlText w:val="%3)"/>
+      <w:lvlJc w:val="left"/>
+      <w:pPr>
+        <w:tabs>
+          <w:tab w:val="num" w:pos="1440"/>
+        </w:tabs>
+        <w:ind w:left="1920" w:hanging="480"/>
+      </w:pPr>
+    </w:lvl>
+    <w:lvl w:ilvl="3">
+      <w:start w:val="2"/>
+      <w:numFmt w:val="decimal"/>
+      <w:lvlText w:val="%4)"/>
+      <w:lvlJc w:val="left"/>
+      <w:pPr>
+        <w:tabs>
+          <w:tab w:val="num" w:pos="2160"/>
+        </w:tabs>
+        <w:ind w:left="2640" w:hanging="480"/>
+      </w:pPr>
+    </w:lvl>
+    <w:lvl w:ilvl="4">
+      <w:start w:val="2"/>
+      <w:numFmt w:val="decimal"/>
+      <w:lvlText w:val="%5)"/>
+      <w:lvlJc w:val="left"/>
+      <w:pPr>
+        <w:tabs>
+          <w:tab w:val="num" w:pos="2880"/>
+        </w:tabs>
+        <w:ind w:left="3360" w:hanging="480"/>
+      </w:pPr>
+    </w:lvl>
+    <w:lvl w:ilvl="5">
+      <w:start w:val="2"/>
+      <w:numFmt w:val="decimal"/>
+      <w:lvlText w:val="%6)"/>
+      <w:lvlJc w:val="left"/>
+      <w:pPr>
+        <w:tabs>
+          <w:tab w:val="num" w:pos="3600"/>
+        </w:tabs>
+        <w:ind w:left="4080" w:hanging="480"/>
+      </w:pPr>
+    </w:lvl>
+    <w:lvl w:ilvl="6">
+      <w:start w:val="2"/>
+      <w:numFmt w:val="decimal"/>
+      <w:lvlText w:val="%7)"/>
+      <w:lvlJc w:val="left"/>
+      <w:pPr>
+        <w:tabs>
+          <w:tab w:val="num" w:pos="4320"/>
+        </w:tabs>
+        <w:ind w:left="4800" w:hanging="480"/>
+      </w:pPr>
+    </w:lvl>
+    <w:lvl w:ilvl="7">
+      <w:start w:val="2"/>
+      <w:numFmt w:val="decimal"/>
+      <w:lvlText w:val="%8)"/>
+      <w:lvlJc w:val="left"/>
+      <w:pPr>
+        <w:tabs>
+          <w:tab w:val="num" w:pos="5040"/>
+        </w:tabs>
+        <w:ind w:left="5520" w:hanging="480"/>
+      </w:pPr>
+    </w:lvl>
+    <w:lvl w:ilvl="8">
+      <w:start w:val="2"/>
       <w:numFmt w:val="decimal"/>
       <w:lvlText w:val="%9)"/>
       <w:lvlJc w:val="left"/>
@@ -1664,6 +1947,36 @@
     </w:lvlOverride>
   </w:num>
   <w:num w:numId="1003">
+    <w:abstractNumId w:val="99422"/>
+    <w:lvlOverride w:ilvl="0">
+      <w:startOverride w:val="2"/>
+    </w:lvlOverride>
+    <w:lvlOverride w:ilvl="1">
+      <w:startOverride w:val="2"/>
+    </w:lvlOverride>
+    <w:lvlOverride w:ilvl="2">
+      <w:startOverride w:val="2"/>
+    </w:lvlOverride>
+    <w:lvlOverride w:ilvl="3">
+      <w:startOverride w:val="2"/>
+    </w:lvlOverride>
+    <w:lvlOverride w:ilvl="4">
+      <w:startOverride w:val="2"/>
+    </w:lvlOverride>
+    <w:lvlOverride w:ilvl="5">
+      <w:startOverride w:val="2"/>
+    </w:lvlOverride>
+    <w:lvlOverride w:ilvl="6">
+      <w:startOverride w:val="2"/>
+    </w:lvlOverride>
+    <w:lvlOverride w:ilvl="7">
+      <w:startOverride w:val="2"/>
+    </w:lvlOverride>
+    <w:lvlOverride w:ilvl="8">
+      <w:startOverride w:val="2"/>
+    </w:lvlOverride>
+  </w:num>
+  <w:num w:numId="1004">
     <w:abstractNumId w:val="99421"/>
     <w:lvlOverride w:ilvl="0">
       <w:startOverride w:val="1"/>
@@ -1693,7 +2006,7 @@
       <w:startOverride w:val="1"/>
     </w:lvlOverride>
   </w:num>
-  <w:num w:numId="1004">
+  <w:num w:numId="1005">
     <w:abstractNumId w:val="99421"/>
     <w:lvlOverride w:ilvl="0">
       <w:startOverride w:val="1"/>

</xml_diff>